<commit_message>
Update documentation for CreateEnsembleFromOneTimeSeries to have Description parameter.
</commit_message>
<xml_diff>
--- a/doc/UserManual/Word/60_Command_CreateEnsembleFromOneTimeSeries.docx
+++ b/doc/UserManual/Word/60_Command_CreateEnsembleFromOneTimeSeries.docx
@@ -94,16 +94,13 @@
         <w:t>-</w:t>
       </w:r>
       <w:r>
-        <w:t>03</w:t>
+        <w:t>04</w:t>
       </w:r>
       <w:r>
         <w:t>-</w:t>
       </w:r>
       <w:r>
-        <w:t>2</w:t>
-      </w:r>
-      <w:r>
-        <w:t>3</w:t>
+        <w:t>09</w:t>
       </w:r>
     </w:p>
     <w:p>
@@ -188,13 +185,27 @@
         <w:t xml:space="preserve"> the current year.</w:t>
       </w:r>
       <w:r>
-        <w:t xml:space="preserve">  The sequence number part of the time series identifier for each trace is set to the input starting year</w:t>
-      </w:r>
-      <w:r>
-        <w:t xml:space="preserve"> and will be shown as [Year] at the end of the time series identifier</w:t>
+        <w:t xml:space="preserve">  The sequence number part of the time series identifier for each trace is set to the </w:t>
+      </w:r>
+      <w:r>
+        <w:t>year type</w:t>
+      </w:r>
+      <w:r>
+        <w:t xml:space="preserve"> starting year</w:t>
+      </w:r>
+      <w:r>
+        <w:t xml:space="preserve"> and will be </w:t>
+      </w:r>
+      <w:bookmarkStart w:id="0" w:name="_GoBack"/>
+      <w:bookmarkEnd w:id="0"/>
+      <w:r>
+        <w:t>shown as [Year] at the end of the time series identifier</w:t>
       </w:r>
       <w:r>
         <w:t>.</w:t>
+      </w:r>
+      <w:r>
+        <w:t xml:space="preserve">  The data transfer will retain a continuous record.  If leap years are encountered, the output may be offset.  In other words, no gaps are retained, and no data are discarded due to leap years.</w:t>
       </w:r>
     </w:p>
     <w:p>
@@ -238,9 +249,9 @@
         </w:rPr>
         <w:drawing>
           <wp:inline distT="0" distB="0" distL="0" distR="0">
-            <wp:extent cx="5943600" cy="3592195"/>
-            <wp:effectExtent l="0" t="0" r="0" b="8255"/>
-            <wp:docPr id="3" name="Picture 3"/>
+            <wp:extent cx="5943600" cy="3754120"/>
+            <wp:effectExtent l="0" t="0" r="0" b="0"/>
+            <wp:docPr id="1" name="Picture 1"/>
             <wp:cNvGraphicFramePr>
               <a:graphicFrameLocks xmlns:a="http://schemas.openxmlformats.org/drawingml/2006/main" noChangeAspect="1"/>
             </wp:cNvGraphicFramePr>
@@ -248,7 +259,7 @@
               <a:graphicData uri="http://schemas.openxmlformats.org/drawingml/2006/picture">
                 <pic:pic xmlns:pic="http://schemas.openxmlformats.org/drawingml/2006/picture">
                   <pic:nvPicPr>
-                    <pic:cNvPr id="3" name="command_CreateEnsembleFromOneTimeSeries.png"/>
+                    <pic:cNvPr id="1" name="command_CreateEnsembleFromOneTimeSeries.png"/>
                     <pic:cNvPicPr/>
                   </pic:nvPicPr>
                   <pic:blipFill>
@@ -266,7 +277,7 @@
                   <pic:spPr>
                     <a:xfrm>
                       <a:off x="0" y="0"/>
-                      <a:ext cx="5943600" cy="3592195"/>
+                      <a:ext cx="5943600" cy="3754120"/>
                     </a:xfrm>
                     <a:prstGeom prst="rect">
                       <a:avLst/>
@@ -332,7 +343,7 @@
           <w:numId w:val="0"/>
         </w:numPr>
       </w:pPr>
-      <w:bookmarkStart w:id="0" w:name="replaceValue"/>
+      <w:bookmarkStart w:id="1" w:name="replaceValue"/>
     </w:p>
     <w:p>
       <w:r>
@@ -482,8 +493,6 @@
             <w:r>
               <w:t>Description</w:t>
             </w:r>
-            <w:bookmarkStart w:id="1" w:name="_GoBack"/>
-            <w:bookmarkEnd w:id="1"/>
           </w:p>
         </w:tc>
         <w:tc>
@@ -589,10 +598,7 @@
               <w:t>The date/time to start transferring data from the time series.</w:t>
             </w:r>
             <w:r>
-              <w:t xml:space="preserve">  </w:t>
-            </w:r>
-            <w:r>
-              <w:t xml:space="preserve">Can be specified using </w:t>
+              <w:t xml:space="preserve">  Can be specified using </w:t>
             </w:r>
             <w:r>
               <w:rPr>
@@ -649,10 +655,7 @@
               <w:t>The date/time to end transferring data from the time series.</w:t>
             </w:r>
             <w:r>
-              <w:t xml:space="preserve">  </w:t>
-            </w:r>
-            <w:r>
-              <w:t xml:space="preserve">Can be specified using </w:t>
+              <w:t xml:space="preserve">  Can be specified using </w:t>
             </w:r>
             <w:r>
               <w:rPr>
@@ -709,10 +712,7 @@
               <w:t>The new ensemble identifier.</w:t>
             </w:r>
             <w:r>
-              <w:t xml:space="preserve">  </w:t>
-            </w:r>
-            <w:r>
-              <w:t xml:space="preserve">Can be specified using </w:t>
+              <w:t xml:space="preserve">  Can be specified using </w:t>
             </w:r>
             <w:r>
               <w:rPr>
@@ -780,10 +780,7 @@
               <w:t>The name for the new ensemble.</w:t>
             </w:r>
             <w:r>
-              <w:t xml:space="preserve">  </w:t>
-            </w:r>
-            <w:r>
-              <w:t xml:space="preserve">Can be specified using </w:t>
+              <w:t xml:space="preserve">  Can be specified using </w:t>
             </w:r>
             <w:r>
               <w:rPr>
@@ -838,10 +835,7 @@
               <w:t>The alias to assign to the time series, as a literal string or using the special formatting characters listed by the command editor.  The alias is a short identifier used by other commands to locate time series for processing, as an alternative to the time series identifier (TSID).</w:t>
             </w:r>
             <w:r>
-              <w:t xml:space="preserve">  </w:t>
-            </w:r>
-            <w:r>
-              <w:t xml:space="preserve">Can be specified using </w:t>
+              <w:t xml:space="preserve">  Can be specified using </w:t>
             </w:r>
             <w:r>
               <w:rPr>
@@ -929,7 +923,13 @@
               <w:rPr>
                 <w:rStyle w:val="RTiSWDocLiteralText"/>
               </w:rPr>
-              <w:t>#Month</w:t>
+              <w:t>1</w:t>
+            </w:r>
+            <w:r>
+              <w:rPr>
+                <w:rStyle w:val="RTiSWDocLiteralText"/>
+              </w:rPr>
+              <w:t>Month</w:t>
             </w:r>
             <w:r>
               <w:t xml:space="preserve"> or, </w:t>
@@ -938,7 +938,13 @@
               <w:rPr>
                 <w:rStyle w:val="RTiSWDocLiteralText"/>
               </w:rPr>
-              <w:t>#Day</w:t>
+              <w:t>7</w:t>
+            </w:r>
+            <w:r>
+              <w:rPr>
+                <w:rStyle w:val="RTiSWDocLiteralText"/>
+              </w:rPr>
+              <w:t>Day</w:t>
             </w:r>
             <w:r>
               <w:t>).</w:t>
@@ -960,6 +966,79 @@
                 <w:rStyle w:val="RTiSWDocLiteralText"/>
               </w:rPr>
               <w:t>1Year</w:t>
+            </w:r>
+          </w:p>
+        </w:tc>
+      </w:tr>
+      <w:tr>
+        <w:trPr>
+          <w:jc w:val="center"/>
+        </w:trPr>
+        <w:tc>
+          <w:tcPr>
+            <w:tcW w:w="1801" w:type="dxa"/>
+          </w:tcPr>
+          <w:p>
+            <w:pPr>
+              <w:rPr>
+                <w:rStyle w:val="RTiSWDocLiteralText"/>
+              </w:rPr>
+            </w:pPr>
+            <w:r>
+              <w:rPr>
+                <w:rStyle w:val="RTiSWDocLiteralText"/>
+              </w:rPr>
+              <w:t>Trace</w:t>
+            </w:r>
+          </w:p>
+          <w:p>
+            <w:pPr>
+              <w:rPr>
+                <w:rStyle w:val="RTiSWDocLiteralText"/>
+              </w:rPr>
+            </w:pPr>
+            <w:r>
+              <w:rPr>
+                <w:rStyle w:val="RTiSWDocLiteralText"/>
+              </w:rPr>
+              <w:t>Description</w:t>
+            </w:r>
+          </w:p>
+        </w:tc>
+        <w:tc>
+          <w:tcPr>
+            <w:tcW w:w="6197" w:type="dxa"/>
+          </w:tcPr>
+          <w:p>
+            <w:r>
+              <w:t xml:space="preserve">Specify the description to be used for the output traces, using the time series property specifiers </w:t>
+            </w:r>
+            <w:r>
+              <w:rPr>
+                <w:rStyle w:val="RTiSWDocLiteralText"/>
+              </w:rPr>
+              <w:t>%z</w:t>
+            </w:r>
+            <w:r>
+              <w:t>, etc.</w:t>
+            </w:r>
+          </w:p>
+        </w:tc>
+        <w:tc>
+          <w:tcPr>
+            <w:tcW w:w="1620" w:type="dxa"/>
+          </w:tcPr>
+          <w:p>
+            <w:pPr>
+              <w:rPr>
+                <w:rStyle w:val="RTiSWDocLiteralText"/>
+              </w:rPr>
+            </w:pPr>
+            <w:r>
+              <w:rPr>
+                <w:rStyle w:val="RTiSWDocLiteralText"/>
+              </w:rPr>
+              <w:t>%z trace: %D</w:t>
             </w:r>
           </w:p>
         </w:tc>
@@ -1573,7 +1652,7 @@
         </w:rPr>
       </w:pPr>
     </w:p>
-    <w:bookmarkEnd w:id="0"/>
+    <w:bookmarkEnd w:id="1"/>
     <w:p>
       <w:pPr>
         <w:numPr>
@@ -1769,7 +1848,7 @@
       <w:rPr>
         <w:noProof/>
       </w:rPr>
-      <w:t>2</w:t>
+      <w:t>4</w:t>
     </w:r>
     <w:r>
       <w:fldChar w:fldCharType="end"/>

</xml_diff>